<commit_message>
Change site for 21st election
</commit_message>
<xml_diff>
--- a/files/NomineeAgreementFormB.docx
+++ b/files/NomineeAgreementFormB.docx
@@ -1,10 +1,155 @@
 
 <file path=word/document.xml><?xml version="1.0" encoding="utf-8"?>
-<w:document xmlns:wpc="http://schemas.microsoft.com/office/word/2010/wordprocessingCanvas" xmlns:cx="http://schemas.microsoft.com/office/drawing/2014/chartex" xmlns:cx1="http://schemas.microsoft.com/office/drawing/2015/9/8/chartex" xmlns:cx2="http://schemas.microsoft.com/office/drawing/2015/10/21/chartex" xmlns:cx3="http://schemas.microsoft.com/office/drawing/2016/5/9/chartex" xmlns:cx4="http://schemas.microsoft.com/office/drawing/2016/5/10/chartex" xmlns:cx5="http://schemas.microsoft.com/office/drawing/2016/5/11/chartex" xmlns:cx6="http://schemas.microsoft.com/office/drawing/2016/5/12/chartex" xmlns:cx7="http://schemas.microsoft.com/office/drawing/2016/5/13/chartex" xmlns:cx8="http://schemas.microsoft.com/office/drawing/2016/5/14/chartex" xmlns:mc="http://schemas.openxmlformats.org/markup-compatibility/2006" xmlns:aink="http://schemas.microsoft.com/office/drawing/2016/ink" xmlns:am3d="http://schemas.microsoft.com/office/drawing/2017/model3d" xmlns:o="urn:schemas-microsoft-com:office:office" xmlns:r="http://schemas.openxmlformats.org/officeDocument/2006/relationships" xmlns:m="http://schemas.openxmlformats.org/officeDocument/2006/math" xmlns:v="urn:schemas-microsoft-com:vml" xmlns:wp14="http://schemas.microsoft.com/office/word/2010/wordprocessingDrawing" xmlns:wp="http://schemas.openxmlformats.org/drawingml/2006/wordprocessingDrawing" xmlns:w10="urn:schemas-microsoft-com:office:word" xmlns:w="http://schemas.openxmlformats.org/wordprocessingml/2006/main" xmlns:w14="http://schemas.microsoft.com/office/word/2010/wordml" xmlns:w15="http://schemas.microsoft.com/office/word/2012/wordml" xmlns:w16cid="http://schemas.microsoft.com/office/word/2016/wordml/cid" xmlns:w16se="http://schemas.microsoft.com/office/word/2015/wordml/symex" xmlns:wpg="http://schemas.microsoft.com/office/word/2010/wordprocessingGroup" xmlns:wpi="http://schemas.microsoft.com/office/word/2010/wordprocessingInk" xmlns:wne="http://schemas.microsoft.com/office/word/2006/wordml" xmlns:wps="http://schemas.microsoft.com/office/word/2010/wordprocessingShape" mc:Ignorable="w14 w15 w16se w16cid wp14">
+<w:document xmlns:wpc="http://schemas.microsoft.com/office/word/2010/wordprocessingCanvas" xmlns:mc="http://schemas.openxmlformats.org/markup-compatibility/2006" xmlns:o="urn:schemas-microsoft-com:office:office" xmlns:r="http://schemas.openxmlformats.org/officeDocument/2006/relationships" xmlns:m="http://schemas.openxmlformats.org/officeDocument/2006/math" xmlns:v="urn:schemas-microsoft-com:vml" xmlns:wp14="http://schemas.microsoft.com/office/word/2010/wordprocessingDrawing" xmlns:wp="http://schemas.openxmlformats.org/drawingml/2006/wordprocessingDrawing" xmlns:w10="urn:schemas-microsoft-com:office:word" xmlns:w="http://schemas.openxmlformats.org/wordprocessingml/2006/main" xmlns:w14="http://schemas.microsoft.com/office/word/2010/wordml" xmlns:w15="http://schemas.microsoft.com/office/word/2012/wordml" xmlns:wpg="http://schemas.microsoft.com/office/word/2010/wordprocessingGroup" xmlns:wpi="http://schemas.microsoft.com/office/word/2010/wordprocessingInk" xmlns:wne="http://schemas.microsoft.com/office/word/2006/wordml" xmlns:wps="http://schemas.microsoft.com/office/word/2010/wordprocessingShape" mc:Ignorable="w14 w15 wp14">
   <w:body>
     <w:p>
       <w:pPr>
+        <w:spacing w:after="0"/>
+        <w:rPr>
+          <w:b/>
+          <w:u w:val="single"/>
+        </w:rPr>
+      </w:pPr>
+    </w:p>
+    <w:p>
+      <w:pPr>
+        <w:spacing w:after="0"/>
+        <w:rPr>
+          <w:b/>
+          <w:u w:val="single"/>
+        </w:rPr>
+      </w:pPr>
+      <w:r>
+        <w:rPr>
+          <w:b/>
+          <w:u w:val="single"/>
+        </w:rPr>
+        <w:t>INSTRUCTIONS TO SUBMIT THE FORMS:</w:t>
+      </w:r>
+    </w:p>
+    <w:p>
+      <w:pPr>
+        <w:spacing w:after="0"/>
+      </w:pPr>
+      <w:r>
+        <w:t xml:space="preserve">All forms will be submitted via email. Please email to </w:t>
+      </w:r>
+      <w:hyperlink r:id="rId8" w:history="1">
+        <w:r>
+          <w:rPr>
+            <w:rStyle w:val="Hyperlink"/>
+            <w:b/>
+          </w:rPr>
+          <w:t>elections@nuscomputing.com</w:t>
+        </w:r>
+      </w:hyperlink>
+      <w:r>
+        <w:t xml:space="preserve"> using the email address stated in FORM A. Remember to attach all forms (FORM A and FORM B) in </w:t>
+      </w:r>
+      <w:r>
+        <w:rPr>
+          <w:b/>
+          <w:u w:val="single"/>
+        </w:rPr>
+        <w:t>ONE</w:t>
+      </w:r>
+      <w:r>
+        <w:t xml:space="preserve"> email, and send it by </w:t>
+      </w:r>
+      <w:r>
+        <w:rPr>
+          <w:b/>
+          <w:u w:val="single"/>
+        </w:rPr>
+        <w:t>15</w:t>
+      </w:r>
+      <w:r>
+        <w:rPr>
+          <w:b/>
+          <w:u w:val="single"/>
+          <w:vertAlign w:val="superscript"/>
+        </w:rPr>
+        <w:t>th</w:t>
+      </w:r>
+      <w:r>
+        <w:rPr>
+          <w:b/>
+          <w:u w:val="single"/>
+        </w:rPr>
+        <w:t xml:space="preserve"> AUGUST 2018 (WEDNESDAY), 6PM</w:t>
+      </w:r>
+      <w:r>
+        <w:t xml:space="preserve">.  Any late submissions will not be entertained. </w:t>
+      </w:r>
+    </w:p>
+    <w:p>
+      <w:pPr>
         <w:spacing w:before="240"/>
+        <w:rPr>
+          <w:color w:val="FF0000"/>
+        </w:rPr>
+      </w:pPr>
+      <w:r>
+        <w:rPr>
+          <w:i/>
+          <w:color w:val="FF0000"/>
+        </w:rPr>
+        <w:t xml:space="preserve">If you have any enquiries, you may contact Election </w:t>
+      </w:r>
+      <w:r>
+        <w:rPr>
+          <w:i/>
+          <w:color w:val="FF0000"/>
+        </w:rPr>
+        <w:t>Returning Officer, Mr</w:t>
+      </w:r>
+      <w:r>
+        <w:rPr>
+          <w:i/>
+          <w:color w:val="FF0000"/>
+        </w:rPr>
+        <w:t xml:space="preserve">. </w:t>
+      </w:r>
+      <w:r>
+        <w:rPr>
+          <w:i/>
+          <w:color w:val="FF0000"/>
+        </w:rPr>
+        <w:t>Joel Sim</w:t>
+      </w:r>
+      <w:r>
+        <w:rPr>
+          <w:i/>
+          <w:color w:val="FF0000"/>
+        </w:rPr>
+        <w:t xml:space="preserve"> at </w:t>
+      </w:r>
+      <w:r>
+        <w:rPr>
+          <w:i/>
+          <w:color w:val="FF0000"/>
+        </w:rPr>
+        <w:t>9100 6536</w:t>
+      </w:r>
+      <w:r>
+        <w:rPr>
+          <w:i/>
+          <w:color w:val="FF0000"/>
+        </w:rPr>
+        <w:t xml:space="preserve">. </w:t>
+      </w:r>
+    </w:p>
+    <w:p>
+      <w:pPr>
+        <w:spacing w:before="240"/>
+        <w:rPr>
+          <w:color w:val="FF0000"/>
+        </w:rPr>
+      </w:pPr>
+    </w:p>
+    <w:p>
+      <w:pPr>
+        <w:spacing w:before="240"/>
       </w:pPr>
       <w:r>
         <w:t xml:space="preserve">I, </w:t>
@@ -95,6 +240,12 @@
           <w:u w:val="single"/>
         </w:rPr>
         <w:tab/>
+      </w:r>
+      <w:r>
+        <w:rPr>
+          <w:u w:val="single"/>
+        </w:rPr>
+        <w:t xml:space="preserve">            </w:t>
       </w:r>
       <w:r>
         <w:rPr>
@@ -144,13 +295,16 @@
         <w:t>ailure of which will result in my d</w:t>
       </w:r>
       <w:r>
-        <w:t>ebarment as a nominee for the 20</w:t>
+        <w:t>ebarment as a nominee for the 2</w:t>
+      </w:r>
+      <w:r>
+        <w:t>1</w:t>
       </w:r>
       <w:r>
         <w:rPr>
           <w:vertAlign w:val="superscript"/>
         </w:rPr>
-        <w:t>th</w:t>
+        <w:t>st</w:t>
       </w:r>
       <w:r>
         <w:t xml:space="preserve"> NUS Students’ Computing Club General Election.</w:t>
@@ -191,25 +345,7 @@
         <w:contextualSpacing w:val="0"/>
       </w:pPr>
       <w:r>
-        <w:t>I will not go on a Student Exchange Programme (SEP) or other programmes offered by the NUS Entrepreneurship Centre, such as the NUS Overseas College (NOC or ATAP), during my Term of Office</w:t>
-      </w:r>
-      <w:r>
-        <w:t xml:space="preserve"> without prior approval from my superiors</w:t>
-      </w:r>
-      <w:r>
-        <w:t xml:space="preserve">. This clause targets all </w:t>
-      </w:r>
-      <w:r>
-        <w:t>programmes that</w:t>
-      </w:r>
-      <w:r>
-        <w:t xml:space="preserve"> require </w:t>
-      </w:r>
-      <w:r>
-        <w:t xml:space="preserve">my </w:t>
-      </w:r>
-      <w:r>
-        <w:t>participation away from office for a period of more than 2 months or impeding the activities of the Club.</w:t>
+        <w:t>I will not be the President of another Club, Sub-Club, Hall JCRC or NUS Society during my Term of Office.</w:t>
       </w:r>
     </w:p>
     <w:p>
@@ -220,35 +356,6 @@
           <w:numId w:val="2"/>
         </w:numPr>
         <w:spacing w:before="240"/>
-        <w:contextualSpacing w:val="0"/>
-      </w:pPr>
-      <w:r>
-        <w:t>I will not leave Singapore during the vacation periods during my term in office, except as allowed by the Constitution. If I fail to comply, I will automatically be relieved of my appointment in office.</w:t>
-      </w:r>
-    </w:p>
-    <w:p>
-      <w:pPr>
-        <w:pStyle w:val="ListParagraph"/>
-        <w:numPr>
-          <w:ilvl w:val="0"/>
-          <w:numId w:val="2"/>
-        </w:numPr>
-        <w:spacing w:before="240"/>
-        <w:ind w:left="714" w:hanging="357"/>
-        <w:contextualSpacing w:val="0"/>
-      </w:pPr>
-      <w:r>
-        <w:t>I will not be the President of another Club, Sub-Club, Hall JCRC or NUS Society during my Term of Office.</w:t>
-      </w:r>
-    </w:p>
-    <w:p>
-      <w:pPr>
-        <w:pStyle w:val="ListParagraph"/>
-        <w:numPr>
-          <w:ilvl w:val="0"/>
-          <w:numId w:val="2"/>
-        </w:numPr>
-        <w:spacing w:before="240"/>
       </w:pPr>
       <w:r>
         <w:t xml:space="preserve">If I fail to observe the Computing Club Constitution and this agreement, the Computing Club Management Committee </w:t>
@@ -258,6 +365,9 @@
       </w:r>
       <w:r>
         <w:t xml:space="preserve"> relieve me of my appointment in office.</w:t>
+      </w:r>
+      <w:r>
+        <w:t xml:space="preserve"> </w:t>
       </w:r>
     </w:p>
     <w:p>
@@ -443,7 +553,7 @@
       <w:r>
         <w:rPr>
           <w:noProof/>
-          <w:lang w:val="en-SG" w:eastAsia="en-SG"/>
+          <w:lang w:val="en-SG"/>
         </w:rPr>
         <mc:AlternateContent>
           <mc:Choice Requires="wps">
@@ -480,7 +590,7 @@
                         <a:effectLst/>
                         <a:extLst>
                           <a:ext uri="{C572A759-6A51-4108-AA02-DFA0A04FC94B}">
-                            <ma14:wrappingTextBoxFlag xmlns:ma14="http://schemas.microsoft.com/office/mac/drawingml/2011/main" xmlns:w="http://schemas.openxmlformats.org/wordprocessingml/2006/main" xmlns:w10="urn:schemas-microsoft-com:office:word" xmlns:v="urn:schemas-microsoft-com:vml" xmlns:o="urn:schemas-microsoft-com:office:office" xmlns:mv="urn:schemas-microsoft-com:mac:vml" xmlns:mo="http://schemas.microsoft.com/office/mac/office/2008/main" xmlns=""/>
+                            <ma14:wrappingTextBoxFlag xmlns="" xmlns:mo="http://schemas.microsoft.com/office/mac/office/2008/main" xmlns:mv="urn:schemas-microsoft-com:mac:vml" xmlns:o="urn:schemas-microsoft-com:office:office" xmlns:v="urn:schemas-microsoft-com:vml" xmlns:w10="urn:schemas-microsoft-com:office:word" xmlns:w="http://schemas.openxmlformats.org/wordprocessingml/2006/main" xmlns:ma14="http://schemas.microsoft.com/office/mac/drawingml/2011/main" xmlns:w16se="http://schemas.microsoft.com/office/word/2015/wordml/symex" xmlns:w16cid="http://schemas.microsoft.com/office/word/2016/wordml/cid" xmlns:am3d="http://schemas.microsoft.com/office/drawing/2017/model3d" xmlns:aink="http://schemas.microsoft.com/office/drawing/2016/ink" xmlns:cx8="http://schemas.microsoft.com/office/drawing/2016/5/14/chartex" xmlns:cx7="http://schemas.microsoft.com/office/drawing/2016/5/13/chartex" xmlns:cx6="http://schemas.microsoft.com/office/drawing/2016/5/12/chartex" xmlns:cx5="http://schemas.microsoft.com/office/drawing/2016/5/11/chartex" xmlns:cx4="http://schemas.microsoft.com/office/drawing/2016/5/10/chartex" xmlns:cx3="http://schemas.microsoft.com/office/drawing/2016/5/9/chartex" xmlns:cx2="http://schemas.microsoft.com/office/drawing/2015/10/21/chartex" xmlns:cx1="http://schemas.microsoft.com/office/drawing/2015/9/8/chartex" xmlns:cx="http://schemas.microsoft.com/office/drawing/2014/chartex"/>
                           </a:ext>
                         </a:extLst>
                       </wps:spPr>
@@ -617,7 +727,7 @@
       <w:r>
         <w:rPr>
           <w:noProof/>
-          <w:lang w:val="en-SG" w:eastAsia="en-SG"/>
+          <w:lang w:val="en-SG"/>
         </w:rPr>
         <mc:AlternateContent>
           <mc:Choice Requires="wps">
@@ -654,7 +764,7 @@
                         <a:effectLst/>
                         <a:extLst>
                           <a:ext uri="{C572A759-6A51-4108-AA02-DFA0A04FC94B}">
-                            <ma14:wrappingTextBoxFlag xmlns:ma14="http://schemas.microsoft.com/office/mac/drawingml/2011/main" xmlns:w="http://schemas.openxmlformats.org/wordprocessingml/2006/main" xmlns:w10="urn:schemas-microsoft-com:office:word" xmlns:v="urn:schemas-microsoft-com:vml" xmlns:o="urn:schemas-microsoft-com:office:office" xmlns:mv="urn:schemas-microsoft-com:mac:vml" xmlns:mo="http://schemas.microsoft.com/office/mac/office/2008/main" xmlns=""/>
+                            <ma14:wrappingTextBoxFlag xmlns="" xmlns:mo="http://schemas.microsoft.com/office/mac/office/2008/main" xmlns:mv="urn:schemas-microsoft-com:mac:vml" xmlns:o="urn:schemas-microsoft-com:office:office" xmlns:v="urn:schemas-microsoft-com:vml" xmlns:w10="urn:schemas-microsoft-com:office:word" xmlns:w="http://schemas.openxmlformats.org/wordprocessingml/2006/main" xmlns:ma14="http://schemas.microsoft.com/office/mac/drawingml/2011/main" xmlns:w16se="http://schemas.microsoft.com/office/word/2015/wordml/symex" xmlns:w16cid="http://schemas.microsoft.com/office/word/2016/wordml/cid" xmlns:am3d="http://schemas.microsoft.com/office/drawing/2017/model3d" xmlns:aink="http://schemas.microsoft.com/office/drawing/2016/ink" xmlns:cx8="http://schemas.microsoft.com/office/drawing/2016/5/14/chartex" xmlns:cx7="http://schemas.microsoft.com/office/drawing/2016/5/13/chartex" xmlns:cx6="http://schemas.microsoft.com/office/drawing/2016/5/12/chartex" xmlns:cx5="http://schemas.microsoft.com/office/drawing/2016/5/11/chartex" xmlns:cx4="http://schemas.microsoft.com/office/drawing/2016/5/10/chartex" xmlns:cx3="http://schemas.microsoft.com/office/drawing/2016/5/9/chartex" xmlns:cx2="http://schemas.microsoft.com/office/drawing/2015/10/21/chartex" xmlns:cx1="http://schemas.microsoft.com/office/drawing/2015/9/8/chartex" xmlns:cx="http://schemas.microsoft.com/office/drawing/2014/chartex"/>
                           </a:ext>
                         </a:extLst>
                       </wps:spPr>
@@ -740,7 +850,7 @@
       <w:r>
         <w:rPr>
           <w:noProof/>
-          <w:lang w:val="en-SG" w:eastAsia="en-SG"/>
+          <w:lang w:val="en-SG"/>
         </w:rPr>
         <mc:AlternateContent>
           <mc:Choice Requires="wps">
@@ -777,7 +887,7 @@
                         <a:effectLst/>
                         <a:extLst>
                           <a:ext uri="{C572A759-6A51-4108-AA02-DFA0A04FC94B}">
-                            <ma14:wrappingTextBoxFlag xmlns:ma14="http://schemas.microsoft.com/office/mac/drawingml/2011/main" xmlns:w="http://schemas.openxmlformats.org/wordprocessingml/2006/main" xmlns:w10="urn:schemas-microsoft-com:office:word" xmlns:v="urn:schemas-microsoft-com:vml" xmlns:o="urn:schemas-microsoft-com:office:office" xmlns:mv="urn:schemas-microsoft-com:mac:vml" xmlns:mo="http://schemas.microsoft.com/office/mac/office/2008/main" xmlns=""/>
+                            <ma14:wrappingTextBoxFlag xmlns="" xmlns:mo="http://schemas.microsoft.com/office/mac/office/2008/main" xmlns:mv="urn:schemas-microsoft-com:mac:vml" xmlns:o="urn:schemas-microsoft-com:office:office" xmlns:v="urn:schemas-microsoft-com:vml" xmlns:w10="urn:schemas-microsoft-com:office:word" xmlns:w="http://schemas.openxmlformats.org/wordprocessingml/2006/main" xmlns:ma14="http://schemas.microsoft.com/office/mac/drawingml/2011/main" xmlns:w16se="http://schemas.microsoft.com/office/word/2015/wordml/symex" xmlns:w16cid="http://schemas.microsoft.com/office/word/2016/wordml/cid" xmlns:am3d="http://schemas.microsoft.com/office/drawing/2017/model3d" xmlns:aink="http://schemas.microsoft.com/office/drawing/2016/ink" xmlns:cx8="http://schemas.microsoft.com/office/drawing/2016/5/14/chartex" xmlns:cx7="http://schemas.microsoft.com/office/drawing/2016/5/13/chartex" xmlns:cx6="http://schemas.microsoft.com/office/drawing/2016/5/12/chartex" xmlns:cx5="http://schemas.microsoft.com/office/drawing/2016/5/11/chartex" xmlns:cx4="http://schemas.microsoft.com/office/drawing/2016/5/10/chartex" xmlns:cx3="http://schemas.microsoft.com/office/drawing/2016/5/9/chartex" xmlns:cx2="http://schemas.microsoft.com/office/drawing/2015/10/21/chartex" xmlns:cx1="http://schemas.microsoft.com/office/drawing/2015/9/8/chartex" xmlns:cx="http://schemas.microsoft.com/office/drawing/2014/chartex"/>
                           </a:ext>
                         </a:extLst>
                       </wps:spPr>
@@ -889,8 +999,9 @@
       </w:r>
     </w:p>
     <w:p/>
-    <w:p/>
-    <w:p>
+    <w:p>
+      <w:bookmarkStart w:id="0" w:name="_GoBack"/>
+      <w:bookmarkEnd w:id="0"/>
       <w:r>
         <w:t>I hereby declare that all the above information provided is complete and accurate.</w:t>
       </w:r>
@@ -928,33 +1039,75 @@
         <w:rPr>
           <w:color w:val="FF0000"/>
         </w:rPr>
-        <w:t>Extra-Ordinary General Meeting on 24</w:t>
+        <w:t xml:space="preserve">Extra-Ordinary General Meeting on </w:t>
+      </w:r>
+      <w:r>
+        <w:rPr>
+          <w:color w:val="FF0000"/>
+        </w:rPr>
+        <w:t>21</w:t>
       </w:r>
       <w:r>
         <w:rPr>
           <w:color w:val="FF0000"/>
           <w:vertAlign w:val="superscript"/>
         </w:rPr>
-        <w:t>th</w:t>
-      </w:r>
-      <w:r>
-        <w:rPr>
-          <w:color w:val="FF0000"/>
-        </w:rPr>
-        <w:t xml:space="preserve"> and 25</w:t>
+        <w:t>st</w:t>
+      </w:r>
+      <w:r>
+        <w:rPr>
+          <w:color w:val="FF0000"/>
+        </w:rPr>
+        <w:t xml:space="preserve"> </w:t>
+      </w:r>
+      <w:r>
+        <w:rPr>
+          <w:color w:val="FF0000"/>
+        </w:rPr>
+        <w:t xml:space="preserve">August 2018 </w:t>
+      </w:r>
+      <w:r>
+        <w:rPr>
+          <w:color w:val="FF0000"/>
+        </w:rPr>
+        <w:t>and 2</w:t>
+      </w:r>
+      <w:r>
+        <w:rPr>
+          <w:color w:val="FF0000"/>
+        </w:rPr>
+        <w:t>2</w:t>
       </w:r>
       <w:r>
         <w:rPr>
           <w:color w:val="FF0000"/>
           <w:vertAlign w:val="superscript"/>
         </w:rPr>
-        <w:t>th</w:t>
-      </w:r>
-      <w:r>
-        <w:rPr>
-          <w:color w:val="FF0000"/>
-        </w:rPr>
-        <w:t xml:space="preserve"> August 2017, 7:30pm onwards. </w:t>
+        <w:t>nd</w:t>
+      </w:r>
+      <w:r>
+        <w:rPr>
+          <w:color w:val="FF0000"/>
+        </w:rPr>
+        <w:t xml:space="preserve"> August 2018</w:t>
+      </w:r>
+      <w:r>
+        <w:rPr>
+          <w:color w:val="FF0000"/>
+        </w:rPr>
+        <w:t xml:space="preserve">, </w:t>
+      </w:r>
+      <w:r>
+        <w:rPr>
+          <w:color w:val="FF0000"/>
+        </w:rPr>
+        <w:t>6.00</w:t>
+      </w:r>
+      <w:r>
+        <w:rPr>
+          <w:color w:val="FF0000"/>
+        </w:rPr>
+        <w:t xml:space="preserve">pm onwards. </w:t>
       </w:r>
     </w:p>
     <w:p>
@@ -992,7 +1145,13 @@
         <w:rPr>
           <w:color w:val="FF0000"/>
         </w:rPr>
-        <w:t>Internal Elections on 30</w:t>
+        <w:t xml:space="preserve">Internal Elections on </w:t>
+      </w:r>
+      <w:r>
+        <w:rPr>
+          <w:color w:val="FF0000"/>
+        </w:rPr>
+        <w:t>27</w:t>
       </w:r>
       <w:r>
         <w:rPr>
@@ -1005,26 +1164,88 @@
         <w:rPr>
           <w:color w:val="FF0000"/>
         </w:rPr>
-        <w:t xml:space="preserve"> and 31</w:t>
+        <w:t xml:space="preserve"> and </w:t>
+      </w:r>
+      <w:r>
+        <w:rPr>
+          <w:color w:val="FF0000"/>
+        </w:rPr>
+        <w:t>28</w:t>
       </w:r>
       <w:r>
         <w:rPr>
           <w:color w:val="FF0000"/>
           <w:vertAlign w:val="superscript"/>
         </w:rPr>
-        <w:t>st</w:t>
-      </w:r>
-      <w:r>
-        <w:rPr>
-          <w:color w:val="FF0000"/>
-        </w:rPr>
-        <w:t xml:space="preserve"> August 2017, </w:t>
-      </w:r>
-      <w:r>
-        <w:rPr>
-          <w:color w:val="FF0000"/>
-        </w:rPr>
-        <w:t xml:space="preserve">7:30pm onwards. </w:t>
+        <w:t>th</w:t>
+      </w:r>
+      <w:r>
+        <w:rPr>
+          <w:color w:val="FF0000"/>
+        </w:rPr>
+        <w:t xml:space="preserve"> August 2018</w:t>
+      </w:r>
+      <w:r>
+        <w:rPr>
+          <w:color w:val="FF0000"/>
+        </w:rPr>
+        <w:t xml:space="preserve">, </w:t>
+      </w:r>
+      <w:r>
+        <w:rPr>
+          <w:color w:val="FF0000"/>
+        </w:rPr>
+        <w:t>6.0</w:t>
+      </w:r>
+      <w:r>
+        <w:rPr>
+          <w:color w:val="FF0000"/>
+        </w:rPr>
+        <w:t>0pm onwards</w:t>
+      </w:r>
+      <w:r>
+        <w:rPr>
+          <w:color w:val="FF0000"/>
+        </w:rPr>
+        <w:t>, should there be no by-election</w:t>
+      </w:r>
+      <w:r>
+        <w:rPr>
+          <w:color w:val="FF0000"/>
+        </w:rPr>
+        <w:t xml:space="preserve">. </w:t>
+      </w:r>
+      <w:r>
+        <w:rPr>
+          <w:color w:val="FF0000"/>
+        </w:rPr>
+        <w:t>In the event that there is by-election, internal elections will be held on 3</w:t>
+      </w:r>
+      <w:r>
+        <w:rPr>
+          <w:color w:val="FF0000"/>
+          <w:vertAlign w:val="superscript"/>
+        </w:rPr>
+        <w:t>rd</w:t>
+      </w:r>
+      <w:r>
+        <w:rPr>
+          <w:color w:val="FF0000"/>
+        </w:rPr>
+        <w:t xml:space="preserve"> and 4</w:t>
+      </w:r>
+      <w:r>
+        <w:rPr>
+          <w:color w:val="FF0000"/>
+          <w:vertAlign w:val="superscript"/>
+        </w:rPr>
+        <w:t>th</w:t>
+      </w:r>
+      <w:r>
+        <w:rPr>
+          <w:color w:val="FF0000"/>
+        </w:rPr>
+        <w:t xml:space="preserve"> September 2018. </w:t>
       </w:r>
     </w:p>
     <w:p>
@@ -1073,60 +1294,72 @@
     </w:p>
     <w:p>
       <w:pPr>
-        <w:spacing w:after="0"/>
-      </w:pPr>
-      <w:bookmarkStart w:id="0" w:name="_GoBack"/>
-      <w:bookmarkEnd w:id="0"/>
-    </w:p>
-    <w:p>
-      <w:pPr>
         <w:spacing w:before="240"/>
         <w:rPr>
+          <w:color w:val="FF0000"/>
+        </w:rPr>
+      </w:pPr>
+      <w:r>
+        <w:rPr>
           <w:i/>
           <w:color w:val="FF0000"/>
         </w:rPr>
-      </w:pPr>
+        <w:t xml:space="preserve">If you have any enquiries, you may contact Election </w:t>
+      </w:r>
       <w:r>
         <w:rPr>
           <w:i/>
           <w:color w:val="FF0000"/>
         </w:rPr>
-        <w:t xml:space="preserve">If you have any enquiries, you may contact Election Officer, Ms. Lim Jia Yee, at 8481 4043. </w:t>
-      </w:r>
-    </w:p>
-    <w:p>
-      <w:pPr>
-        <w:spacing w:after="0"/>
-      </w:pPr>
-    </w:p>
-    <w:p>
-      <w:pPr>
-        <w:spacing w:after="0"/>
-      </w:pPr>
-    </w:p>
-    <w:p>
-      <w:pPr>
-        <w:spacing w:after="0"/>
-      </w:pPr>
-    </w:p>
-    <w:p>
-      <w:pPr>
-        <w:spacing w:after="0"/>
-      </w:pPr>
-    </w:p>
-    <w:p>
-      <w:pPr>
-        <w:spacing w:after="0"/>
-      </w:pPr>
-    </w:p>
-    <w:p>
-      <w:pPr>
-        <w:spacing w:after="0"/>
-      </w:pPr>
-    </w:p>
-    <w:p>
-      <w:pPr>
-        <w:spacing w:after="0"/>
+        <w:t>Returning Officer, Mr</w:t>
+      </w:r>
+      <w:r>
+        <w:rPr>
+          <w:i/>
+          <w:color w:val="FF0000"/>
+        </w:rPr>
+        <w:t xml:space="preserve">. </w:t>
+      </w:r>
+      <w:r>
+        <w:rPr>
+          <w:i/>
+          <w:color w:val="FF0000"/>
+        </w:rPr>
+        <w:t>Joel Sim</w:t>
+      </w:r>
+      <w:r>
+        <w:rPr>
+          <w:i/>
+          <w:color w:val="FF0000"/>
+        </w:rPr>
+        <w:t xml:space="preserve"> at </w:t>
+      </w:r>
+      <w:r>
+        <w:rPr>
+          <w:i/>
+          <w:color w:val="FF0000"/>
+        </w:rPr>
+        <w:t>9100 6536</w:t>
+      </w:r>
+      <w:r>
+        <w:rPr>
+          <w:i/>
+          <w:color w:val="FF0000"/>
+        </w:rPr>
+        <w:t xml:space="preserve">. </w:t>
+      </w:r>
+    </w:p>
+    <w:p>
+      <w:pPr>
+        <w:spacing w:before="240"/>
+        <w:rPr>
+          <w:color w:val="FF0000"/>
+        </w:rPr>
+      </w:pPr>
+    </w:p>
+    <w:p>
+      <w:pPr>
+        <w:spacing w:before="240"/>
       </w:pPr>
     </w:p>
     <w:p>
@@ -1313,9 +1546,9 @@
     </w:tbl>
     <w:p/>
     <w:sectPr>
-      <w:footerReference w:type="default" r:id="rId8"/>
-      <w:headerReference w:type="first" r:id="rId9"/>
-      <w:footerReference w:type="first" r:id="rId10"/>
+      <w:footerReference w:type="default" r:id="rId9"/>
+      <w:headerReference w:type="first" r:id="rId10"/>
+      <w:footerReference w:type="first" r:id="rId11"/>
       <w:pgSz w:w="11907" w:h="16839" w:code="9"/>
       <w:pgMar w:top="720" w:right="720" w:bottom="720" w:left="720" w:header="720" w:footer="720" w:gutter="0"/>
       <w:cols w:space="720"/>
@@ -1327,7 +1560,7 @@
 </file>
 
 <file path=word/endnotes.xml><?xml version="1.0" encoding="utf-8"?>
-<w:endnotes xmlns:wpc="http://schemas.microsoft.com/office/word/2010/wordprocessingCanvas" xmlns:cx="http://schemas.microsoft.com/office/drawing/2014/chartex" xmlns:cx1="http://schemas.microsoft.com/office/drawing/2015/9/8/chartex" xmlns:cx2="http://schemas.microsoft.com/office/drawing/2015/10/21/chartex" xmlns:cx3="http://schemas.microsoft.com/office/drawing/2016/5/9/chartex" xmlns:cx4="http://schemas.microsoft.com/office/drawing/2016/5/10/chartex" xmlns:cx5="http://schemas.microsoft.com/office/drawing/2016/5/11/chartex" xmlns:cx6="http://schemas.microsoft.com/office/drawing/2016/5/12/chartex" xmlns:cx7="http://schemas.microsoft.com/office/drawing/2016/5/13/chartex" xmlns:cx8="http://schemas.microsoft.com/office/drawing/2016/5/14/chartex" xmlns:mc="http://schemas.openxmlformats.org/markup-compatibility/2006" xmlns:aink="http://schemas.microsoft.com/office/drawing/2016/ink" xmlns:am3d="http://schemas.microsoft.com/office/drawing/2017/model3d" xmlns:o="urn:schemas-microsoft-com:office:office" xmlns:r="http://schemas.openxmlformats.org/officeDocument/2006/relationships" xmlns:m="http://schemas.openxmlformats.org/officeDocument/2006/math" xmlns:v="urn:schemas-microsoft-com:vml" xmlns:wp14="http://schemas.microsoft.com/office/word/2010/wordprocessingDrawing" xmlns:wp="http://schemas.openxmlformats.org/drawingml/2006/wordprocessingDrawing" xmlns:w10="urn:schemas-microsoft-com:office:word" xmlns:w="http://schemas.openxmlformats.org/wordprocessingml/2006/main" xmlns:w14="http://schemas.microsoft.com/office/word/2010/wordml" xmlns:w15="http://schemas.microsoft.com/office/word/2012/wordml" xmlns:w16cid="http://schemas.microsoft.com/office/word/2016/wordml/cid" xmlns:w16se="http://schemas.microsoft.com/office/word/2015/wordml/symex" xmlns:wpg="http://schemas.microsoft.com/office/word/2010/wordprocessingGroup" xmlns:wpi="http://schemas.microsoft.com/office/word/2010/wordprocessingInk" xmlns:wne="http://schemas.microsoft.com/office/word/2006/wordml" xmlns:wps="http://schemas.microsoft.com/office/word/2010/wordprocessingShape" mc:Ignorable="w14 w15 w16se w16cid wp14">
+<w:endnotes xmlns:wpc="http://schemas.microsoft.com/office/word/2010/wordprocessingCanvas" xmlns:mc="http://schemas.openxmlformats.org/markup-compatibility/2006" xmlns:o="urn:schemas-microsoft-com:office:office" xmlns:r="http://schemas.openxmlformats.org/officeDocument/2006/relationships" xmlns:m="http://schemas.openxmlformats.org/officeDocument/2006/math" xmlns:v="urn:schemas-microsoft-com:vml" xmlns:wp14="http://schemas.microsoft.com/office/word/2010/wordprocessingDrawing" xmlns:wp="http://schemas.openxmlformats.org/drawingml/2006/wordprocessingDrawing" xmlns:w10="urn:schemas-microsoft-com:office:word" xmlns:w="http://schemas.openxmlformats.org/wordprocessingml/2006/main" xmlns:w14="http://schemas.microsoft.com/office/word/2010/wordml" xmlns:w15="http://schemas.microsoft.com/office/word/2012/wordml" xmlns:wpg="http://schemas.microsoft.com/office/word/2010/wordprocessingGroup" xmlns:wpi="http://schemas.microsoft.com/office/word/2010/wordprocessingInk" xmlns:wne="http://schemas.microsoft.com/office/word/2006/wordml" xmlns:wps="http://schemas.microsoft.com/office/word/2010/wordprocessingShape" mc:Ignorable="w14 w15 wp14">
   <w:endnote w:type="separator" w:id="-1">
     <w:p>
       <w:pPr>
@@ -1352,7 +1585,7 @@
 </file>
 
 <file path=word/footer1.xml><?xml version="1.0" encoding="utf-8"?>
-<w:ftr xmlns:wpc="http://schemas.microsoft.com/office/word/2010/wordprocessingCanvas" xmlns:cx="http://schemas.microsoft.com/office/drawing/2014/chartex" xmlns:cx1="http://schemas.microsoft.com/office/drawing/2015/9/8/chartex" xmlns:cx2="http://schemas.microsoft.com/office/drawing/2015/10/21/chartex" xmlns:cx3="http://schemas.microsoft.com/office/drawing/2016/5/9/chartex" xmlns:cx4="http://schemas.microsoft.com/office/drawing/2016/5/10/chartex" xmlns:cx5="http://schemas.microsoft.com/office/drawing/2016/5/11/chartex" xmlns:cx6="http://schemas.microsoft.com/office/drawing/2016/5/12/chartex" xmlns:cx7="http://schemas.microsoft.com/office/drawing/2016/5/13/chartex" xmlns:cx8="http://schemas.microsoft.com/office/drawing/2016/5/14/chartex" xmlns:mc="http://schemas.openxmlformats.org/markup-compatibility/2006" xmlns:aink="http://schemas.microsoft.com/office/drawing/2016/ink" xmlns:am3d="http://schemas.microsoft.com/office/drawing/2017/model3d" xmlns:o="urn:schemas-microsoft-com:office:office" xmlns:r="http://schemas.openxmlformats.org/officeDocument/2006/relationships" xmlns:m="http://schemas.openxmlformats.org/officeDocument/2006/math" xmlns:v="urn:schemas-microsoft-com:vml" xmlns:wp14="http://schemas.microsoft.com/office/word/2010/wordprocessingDrawing" xmlns:wp="http://schemas.openxmlformats.org/drawingml/2006/wordprocessingDrawing" xmlns:w10="urn:schemas-microsoft-com:office:word" xmlns:w="http://schemas.openxmlformats.org/wordprocessingml/2006/main" xmlns:w14="http://schemas.microsoft.com/office/word/2010/wordml" xmlns:w15="http://schemas.microsoft.com/office/word/2012/wordml" xmlns:w16cid="http://schemas.microsoft.com/office/word/2016/wordml/cid" xmlns:w16se="http://schemas.microsoft.com/office/word/2015/wordml/symex" xmlns:wpg="http://schemas.microsoft.com/office/word/2010/wordprocessingGroup" xmlns:wpi="http://schemas.microsoft.com/office/word/2010/wordprocessingInk" xmlns:wne="http://schemas.microsoft.com/office/word/2006/wordml" xmlns:wps="http://schemas.microsoft.com/office/word/2010/wordprocessingShape" mc:Ignorable="w14 w15 w16se w16cid wp14">
+<w:ftr xmlns:wpc="http://schemas.microsoft.com/office/word/2010/wordprocessingCanvas" xmlns:mc="http://schemas.openxmlformats.org/markup-compatibility/2006" xmlns:o="urn:schemas-microsoft-com:office:office" xmlns:r="http://schemas.openxmlformats.org/officeDocument/2006/relationships" xmlns:m="http://schemas.openxmlformats.org/officeDocument/2006/math" xmlns:v="urn:schemas-microsoft-com:vml" xmlns:wp14="http://schemas.microsoft.com/office/word/2010/wordprocessingDrawing" xmlns:wp="http://schemas.openxmlformats.org/drawingml/2006/wordprocessingDrawing" xmlns:w10="urn:schemas-microsoft-com:office:word" xmlns:w="http://schemas.openxmlformats.org/wordprocessingml/2006/main" xmlns:w14="http://schemas.microsoft.com/office/word/2010/wordml" xmlns:w15="http://schemas.microsoft.com/office/word/2012/wordml" xmlns:wpg="http://schemas.microsoft.com/office/word/2010/wordprocessingGroup" xmlns:wpi="http://schemas.microsoft.com/office/word/2010/wordprocessingInk" xmlns:wne="http://schemas.microsoft.com/office/word/2006/wordml" xmlns:wps="http://schemas.microsoft.com/office/word/2010/wordprocessingShape" mc:Ignorable="w14 w15 wp14">
   <w:p>
     <w:pPr>
       <w:pStyle w:val="Footer"/>
@@ -1439,7 +1672,7 @@
 </file>
 
 <file path=word/footer2.xml><?xml version="1.0" encoding="utf-8"?>
-<w:ftr xmlns:wpc="http://schemas.microsoft.com/office/word/2010/wordprocessingCanvas" xmlns:cx="http://schemas.microsoft.com/office/drawing/2014/chartex" xmlns:cx1="http://schemas.microsoft.com/office/drawing/2015/9/8/chartex" xmlns:cx2="http://schemas.microsoft.com/office/drawing/2015/10/21/chartex" xmlns:cx3="http://schemas.microsoft.com/office/drawing/2016/5/9/chartex" xmlns:cx4="http://schemas.microsoft.com/office/drawing/2016/5/10/chartex" xmlns:cx5="http://schemas.microsoft.com/office/drawing/2016/5/11/chartex" xmlns:cx6="http://schemas.microsoft.com/office/drawing/2016/5/12/chartex" xmlns:cx7="http://schemas.microsoft.com/office/drawing/2016/5/13/chartex" xmlns:cx8="http://schemas.microsoft.com/office/drawing/2016/5/14/chartex" xmlns:mc="http://schemas.openxmlformats.org/markup-compatibility/2006" xmlns:aink="http://schemas.microsoft.com/office/drawing/2016/ink" xmlns:am3d="http://schemas.microsoft.com/office/drawing/2017/model3d" xmlns:o="urn:schemas-microsoft-com:office:office" xmlns:r="http://schemas.openxmlformats.org/officeDocument/2006/relationships" xmlns:m="http://schemas.openxmlformats.org/officeDocument/2006/math" xmlns:v="urn:schemas-microsoft-com:vml" xmlns:wp14="http://schemas.microsoft.com/office/word/2010/wordprocessingDrawing" xmlns:wp="http://schemas.openxmlformats.org/drawingml/2006/wordprocessingDrawing" xmlns:w10="urn:schemas-microsoft-com:office:word" xmlns:w="http://schemas.openxmlformats.org/wordprocessingml/2006/main" xmlns:w14="http://schemas.microsoft.com/office/word/2010/wordml" xmlns:w15="http://schemas.microsoft.com/office/word/2012/wordml" xmlns:w16cid="http://schemas.microsoft.com/office/word/2016/wordml/cid" xmlns:w16se="http://schemas.microsoft.com/office/word/2015/wordml/symex" xmlns:wpg="http://schemas.microsoft.com/office/word/2010/wordprocessingGroup" xmlns:wpi="http://schemas.microsoft.com/office/word/2010/wordprocessingInk" xmlns:wne="http://schemas.microsoft.com/office/word/2006/wordml" xmlns:wps="http://schemas.microsoft.com/office/word/2010/wordprocessingShape" mc:Ignorable="w14 w15 w16se w16cid wp14">
+<w:ftr xmlns:wpc="http://schemas.microsoft.com/office/word/2010/wordprocessingCanvas" xmlns:mc="http://schemas.openxmlformats.org/markup-compatibility/2006" xmlns:o="urn:schemas-microsoft-com:office:office" xmlns:r="http://schemas.openxmlformats.org/officeDocument/2006/relationships" xmlns:m="http://schemas.openxmlformats.org/officeDocument/2006/math" xmlns:v="urn:schemas-microsoft-com:vml" xmlns:wp14="http://schemas.microsoft.com/office/word/2010/wordprocessingDrawing" xmlns:wp="http://schemas.openxmlformats.org/drawingml/2006/wordprocessingDrawing" xmlns:w10="urn:schemas-microsoft-com:office:word" xmlns:w="http://schemas.openxmlformats.org/wordprocessingml/2006/main" xmlns:w14="http://schemas.microsoft.com/office/word/2010/wordml" xmlns:w15="http://schemas.microsoft.com/office/word/2012/wordml" xmlns:wpg="http://schemas.microsoft.com/office/word/2010/wordprocessingGroup" xmlns:wpi="http://schemas.microsoft.com/office/word/2010/wordprocessingInk" xmlns:wne="http://schemas.microsoft.com/office/word/2006/wordml" xmlns:wps="http://schemas.microsoft.com/office/word/2010/wordprocessingShape" mc:Ignorable="w14 w15 wp14">
   <w:p>
     <w:pPr>
       <w:pStyle w:val="Footer"/>
@@ -1522,7 +1755,7 @@
 </file>
 
 <file path=word/footnotes.xml><?xml version="1.0" encoding="utf-8"?>
-<w:footnotes xmlns:wpc="http://schemas.microsoft.com/office/word/2010/wordprocessingCanvas" xmlns:cx="http://schemas.microsoft.com/office/drawing/2014/chartex" xmlns:cx1="http://schemas.microsoft.com/office/drawing/2015/9/8/chartex" xmlns:cx2="http://schemas.microsoft.com/office/drawing/2015/10/21/chartex" xmlns:cx3="http://schemas.microsoft.com/office/drawing/2016/5/9/chartex" xmlns:cx4="http://schemas.microsoft.com/office/drawing/2016/5/10/chartex" xmlns:cx5="http://schemas.microsoft.com/office/drawing/2016/5/11/chartex" xmlns:cx6="http://schemas.microsoft.com/office/drawing/2016/5/12/chartex" xmlns:cx7="http://schemas.microsoft.com/office/drawing/2016/5/13/chartex" xmlns:cx8="http://schemas.microsoft.com/office/drawing/2016/5/14/chartex" xmlns:mc="http://schemas.openxmlformats.org/markup-compatibility/2006" xmlns:aink="http://schemas.microsoft.com/office/drawing/2016/ink" xmlns:am3d="http://schemas.microsoft.com/office/drawing/2017/model3d" xmlns:o="urn:schemas-microsoft-com:office:office" xmlns:r="http://schemas.openxmlformats.org/officeDocument/2006/relationships" xmlns:m="http://schemas.openxmlformats.org/officeDocument/2006/math" xmlns:v="urn:schemas-microsoft-com:vml" xmlns:wp14="http://schemas.microsoft.com/office/word/2010/wordprocessingDrawing" xmlns:wp="http://schemas.openxmlformats.org/drawingml/2006/wordprocessingDrawing" xmlns:w10="urn:schemas-microsoft-com:office:word" xmlns:w="http://schemas.openxmlformats.org/wordprocessingml/2006/main" xmlns:w14="http://schemas.microsoft.com/office/word/2010/wordml" xmlns:w15="http://schemas.microsoft.com/office/word/2012/wordml" xmlns:w16cid="http://schemas.microsoft.com/office/word/2016/wordml/cid" xmlns:w16se="http://schemas.microsoft.com/office/word/2015/wordml/symex" xmlns:wpg="http://schemas.microsoft.com/office/word/2010/wordprocessingGroup" xmlns:wpi="http://schemas.microsoft.com/office/word/2010/wordprocessingInk" xmlns:wne="http://schemas.microsoft.com/office/word/2006/wordml" xmlns:wps="http://schemas.microsoft.com/office/word/2010/wordprocessingShape" mc:Ignorable="w14 w15 w16se w16cid wp14">
+<w:footnotes xmlns:wpc="http://schemas.microsoft.com/office/word/2010/wordprocessingCanvas" xmlns:mc="http://schemas.openxmlformats.org/markup-compatibility/2006" xmlns:o="urn:schemas-microsoft-com:office:office" xmlns:r="http://schemas.openxmlformats.org/officeDocument/2006/relationships" xmlns:m="http://schemas.openxmlformats.org/officeDocument/2006/math" xmlns:v="urn:schemas-microsoft-com:vml" xmlns:wp14="http://schemas.microsoft.com/office/word/2010/wordprocessingDrawing" xmlns:wp="http://schemas.openxmlformats.org/drawingml/2006/wordprocessingDrawing" xmlns:w10="urn:schemas-microsoft-com:office:word" xmlns:w="http://schemas.openxmlformats.org/wordprocessingml/2006/main" xmlns:w14="http://schemas.microsoft.com/office/word/2010/wordml" xmlns:w15="http://schemas.microsoft.com/office/word/2012/wordml" xmlns:wpg="http://schemas.microsoft.com/office/word/2010/wordprocessingGroup" xmlns:wpi="http://schemas.microsoft.com/office/word/2010/wordprocessingInk" xmlns:wne="http://schemas.microsoft.com/office/word/2006/wordml" xmlns:wps="http://schemas.microsoft.com/office/word/2010/wordprocessingShape" mc:Ignorable="w14 w15 wp14">
   <w:footnote w:type="separator" w:id="-1">
     <w:p>
       <w:pPr>
@@ -1547,7 +1780,7 @@
 </file>
 
 <file path=word/header1.xml><?xml version="1.0" encoding="utf-8"?>
-<w:hdr xmlns:wpc="http://schemas.microsoft.com/office/word/2010/wordprocessingCanvas" xmlns:cx="http://schemas.microsoft.com/office/drawing/2014/chartex" xmlns:cx1="http://schemas.microsoft.com/office/drawing/2015/9/8/chartex" xmlns:cx2="http://schemas.microsoft.com/office/drawing/2015/10/21/chartex" xmlns:cx3="http://schemas.microsoft.com/office/drawing/2016/5/9/chartex" xmlns:cx4="http://schemas.microsoft.com/office/drawing/2016/5/10/chartex" xmlns:cx5="http://schemas.microsoft.com/office/drawing/2016/5/11/chartex" xmlns:cx6="http://schemas.microsoft.com/office/drawing/2016/5/12/chartex" xmlns:cx7="http://schemas.microsoft.com/office/drawing/2016/5/13/chartex" xmlns:cx8="http://schemas.microsoft.com/office/drawing/2016/5/14/chartex" xmlns:mc="http://schemas.openxmlformats.org/markup-compatibility/2006" xmlns:aink="http://schemas.microsoft.com/office/drawing/2016/ink" xmlns:am3d="http://schemas.microsoft.com/office/drawing/2017/model3d" xmlns:o="urn:schemas-microsoft-com:office:office" xmlns:r="http://schemas.openxmlformats.org/officeDocument/2006/relationships" xmlns:m="http://schemas.openxmlformats.org/officeDocument/2006/math" xmlns:v="urn:schemas-microsoft-com:vml" xmlns:wp14="http://schemas.microsoft.com/office/word/2010/wordprocessingDrawing" xmlns:wp="http://schemas.openxmlformats.org/drawingml/2006/wordprocessingDrawing" xmlns:w10="urn:schemas-microsoft-com:office:word" xmlns:w="http://schemas.openxmlformats.org/wordprocessingml/2006/main" xmlns:w14="http://schemas.microsoft.com/office/word/2010/wordml" xmlns:w15="http://schemas.microsoft.com/office/word/2012/wordml" xmlns:w16cid="http://schemas.microsoft.com/office/word/2016/wordml/cid" xmlns:w16se="http://schemas.microsoft.com/office/word/2015/wordml/symex" xmlns:wpg="http://schemas.microsoft.com/office/word/2010/wordprocessingGroup" xmlns:wpi="http://schemas.microsoft.com/office/word/2010/wordprocessingInk" xmlns:wne="http://schemas.microsoft.com/office/word/2006/wordml" xmlns:wps="http://schemas.microsoft.com/office/word/2010/wordprocessingShape" mc:Ignorable="w14 w15 w16se w16cid wp14">
+<w:hdr xmlns:wpc="http://schemas.microsoft.com/office/word/2010/wordprocessingCanvas" xmlns:mc="http://schemas.openxmlformats.org/markup-compatibility/2006" xmlns:o="urn:schemas-microsoft-com:office:office" xmlns:r="http://schemas.openxmlformats.org/officeDocument/2006/relationships" xmlns:m="http://schemas.openxmlformats.org/officeDocument/2006/math" xmlns:v="urn:schemas-microsoft-com:vml" xmlns:wp14="http://schemas.microsoft.com/office/word/2010/wordprocessingDrawing" xmlns:wp="http://schemas.openxmlformats.org/drawingml/2006/wordprocessingDrawing" xmlns:w10="urn:schemas-microsoft-com:office:word" xmlns:w="http://schemas.openxmlformats.org/wordprocessingml/2006/main" xmlns:w14="http://schemas.microsoft.com/office/word/2010/wordml" xmlns:w15="http://schemas.microsoft.com/office/word/2012/wordml" xmlns:wpg="http://schemas.microsoft.com/office/word/2010/wordprocessingGroup" xmlns:wpi="http://schemas.microsoft.com/office/word/2010/wordprocessingInk" xmlns:wne="http://schemas.microsoft.com/office/word/2006/wordml" xmlns:wps="http://schemas.microsoft.com/office/word/2010/wordprocessingShape" mc:Ignorable="w14 w15 wp14">
   <w:p>
     <w:pPr>
       <w:pStyle w:val="Header"/>
@@ -1556,7 +1789,7 @@
     <w:r>
       <w:rPr>
         <w:noProof/>
-        <w:lang w:val="en-SG" w:eastAsia="en-SG"/>
+        <w:lang w:val="en-SG"/>
       </w:rPr>
       <w:drawing>
         <wp:inline distT="0" distB="0" distL="0" distR="0" wp14:anchorId="69F17B62" wp14:editId="701750DD">
@@ -1662,7 +1895,7 @@
 </file>
 
 <file path=word/numbering.xml><?xml version="1.0" encoding="utf-8"?>
-<w:numbering xmlns:wpc="http://schemas.microsoft.com/office/word/2010/wordprocessingCanvas" xmlns:cx="http://schemas.microsoft.com/office/drawing/2014/chartex" xmlns:cx1="http://schemas.microsoft.com/office/drawing/2015/9/8/chartex" xmlns:cx2="http://schemas.microsoft.com/office/drawing/2015/10/21/chartex" xmlns:cx3="http://schemas.microsoft.com/office/drawing/2016/5/9/chartex" xmlns:cx4="http://schemas.microsoft.com/office/drawing/2016/5/10/chartex" xmlns:cx5="http://schemas.microsoft.com/office/drawing/2016/5/11/chartex" xmlns:cx6="http://schemas.microsoft.com/office/drawing/2016/5/12/chartex" xmlns:cx7="http://schemas.microsoft.com/office/drawing/2016/5/13/chartex" xmlns:cx8="http://schemas.microsoft.com/office/drawing/2016/5/14/chartex" xmlns:mc="http://schemas.openxmlformats.org/markup-compatibility/2006" xmlns:aink="http://schemas.microsoft.com/office/drawing/2016/ink" xmlns:am3d="http://schemas.microsoft.com/office/drawing/2017/model3d" xmlns:o="urn:schemas-microsoft-com:office:office" xmlns:r="http://schemas.openxmlformats.org/officeDocument/2006/relationships" xmlns:m="http://schemas.openxmlformats.org/officeDocument/2006/math" xmlns:v="urn:schemas-microsoft-com:vml" xmlns:wp14="http://schemas.microsoft.com/office/word/2010/wordprocessingDrawing" xmlns:wp="http://schemas.openxmlformats.org/drawingml/2006/wordprocessingDrawing" xmlns:w10="urn:schemas-microsoft-com:office:word" xmlns:w="http://schemas.openxmlformats.org/wordprocessingml/2006/main" xmlns:w14="http://schemas.microsoft.com/office/word/2010/wordml" xmlns:w15="http://schemas.microsoft.com/office/word/2012/wordml" xmlns:w16cid="http://schemas.microsoft.com/office/word/2016/wordml/cid" xmlns:w16se="http://schemas.microsoft.com/office/word/2015/wordml/symex" xmlns:wpg="http://schemas.microsoft.com/office/word/2010/wordprocessingGroup" xmlns:wpi="http://schemas.microsoft.com/office/word/2010/wordprocessingInk" xmlns:wne="http://schemas.microsoft.com/office/word/2006/wordml" xmlns:wps="http://schemas.microsoft.com/office/word/2010/wordprocessingShape" mc:Ignorable="w14 w15 w16se w16cid wp14">
+<w:numbering xmlns:wpc="http://schemas.microsoft.com/office/word/2010/wordprocessingCanvas" xmlns:mc="http://schemas.openxmlformats.org/markup-compatibility/2006" xmlns:o="urn:schemas-microsoft-com:office:office" xmlns:r="http://schemas.openxmlformats.org/officeDocument/2006/relationships" xmlns:m="http://schemas.openxmlformats.org/officeDocument/2006/math" xmlns:v="urn:schemas-microsoft-com:vml" xmlns:wp14="http://schemas.microsoft.com/office/word/2010/wordprocessingDrawing" xmlns:wp="http://schemas.openxmlformats.org/drawingml/2006/wordprocessingDrawing" xmlns:w10="urn:schemas-microsoft-com:office:word" xmlns:w="http://schemas.openxmlformats.org/wordprocessingml/2006/main" xmlns:w14="http://schemas.microsoft.com/office/word/2010/wordml" xmlns:w15="http://schemas.microsoft.com/office/word/2012/wordml" xmlns:wpg="http://schemas.microsoft.com/office/word/2010/wordprocessingGroup" xmlns:wpi="http://schemas.microsoft.com/office/word/2010/wordprocessingInk" xmlns:wne="http://schemas.microsoft.com/office/word/2006/wordml" xmlns:wps="http://schemas.microsoft.com/office/word/2010/wordprocessingShape" mc:Ignorable="w14 w15 wp14">
   <w:abstractNum w:abstractNumId="0" w15:restartNumberingAfterBreak="0">
     <w:nsid w:val="020E0832"/>
     <w:multiLevelType w:val="hybridMultilevel"/>
@@ -2056,7 +2289,7 @@
 </file>
 
 <file path=word/styles.xml><?xml version="1.0" encoding="utf-8"?>
-<w:styles xmlns:mc="http://schemas.openxmlformats.org/markup-compatibility/2006" xmlns:r="http://schemas.openxmlformats.org/officeDocument/2006/relationships" xmlns:w="http://schemas.openxmlformats.org/wordprocessingml/2006/main" xmlns:w14="http://schemas.microsoft.com/office/word/2010/wordml" xmlns:w15="http://schemas.microsoft.com/office/word/2012/wordml" xmlns:w16cid="http://schemas.microsoft.com/office/word/2016/wordml/cid" xmlns:w16se="http://schemas.microsoft.com/office/word/2015/wordml/symex" mc:Ignorable="w14 w15 w16se w16cid">
+<w:styles xmlns:mc="http://schemas.openxmlformats.org/markup-compatibility/2006" xmlns:r="http://schemas.openxmlformats.org/officeDocument/2006/relationships" xmlns:w="http://schemas.openxmlformats.org/wordprocessingml/2006/main" xmlns:w14="http://schemas.microsoft.com/office/word/2010/wordml" xmlns:w15="http://schemas.microsoft.com/office/word/2012/wordml" mc:Ignorable="w14 w15">
   <w:docDefaults>
     <w:rPrDefault>
       <w:rPr>
@@ -2072,7 +2305,7 @@
       </w:pPr>
     </w:pPrDefault>
   </w:docDefaults>
-  <w:latentStyles w:defLockedState="0" w:defUIPriority="99" w:defSemiHidden="0" w:defUnhideWhenUsed="0" w:defQFormat="0" w:count="375">
+  <w:latentStyles w:defLockedState="0" w:defUIPriority="99" w:defSemiHidden="0" w:defUnhideWhenUsed="0" w:defQFormat="0" w:count="371">
     <w:lsdException w:name="Normal" w:uiPriority="0" w:qFormat="1"/>
     <w:lsdException w:name="heading 1" w:uiPriority="9" w:qFormat="1"/>
     <w:lsdException w:name="heading 2" w:uiPriority="9" w:qFormat="1"/>
@@ -2435,10 +2668,6 @@
     <w:lsdException w:name="List Table 5 Dark Accent 6" w:uiPriority="50"/>
     <w:lsdException w:name="List Table 6 Colorful Accent 6" w:uiPriority="51"/>
     <w:lsdException w:name="List Table 7 Colorful Accent 6" w:uiPriority="52"/>
-    <w:lsdException w:name="Mention" w:semiHidden="1" w:unhideWhenUsed="1"/>
-    <w:lsdException w:name="Smart Hyperlink" w:semiHidden="1" w:unhideWhenUsed="1"/>
-    <w:lsdException w:name="Hashtag" w:semiHidden="1" w:unhideWhenUsed="1"/>
-    <w:lsdException w:name="Unresolved Mention" w:semiHidden="1" w:unhideWhenUsed="1"/>
   </w:latentStyles>
   <w:style w:type="paragraph" w:default="1" w:styleId="Normal">
     <w:name w:val="Normal"/>
@@ -2725,6 +2954,17 @@
       <w:szCs w:val="24"/>
     </w:rPr>
   </w:style>
+  <w:style w:type="character" w:styleId="Hyperlink">
+    <w:name w:val="Hyperlink"/>
+    <w:basedOn w:val="DefaultParagraphFont"/>
+    <w:uiPriority w:val="99"/>
+    <w:unhideWhenUsed/>
+    <w:rsid w:val="002131F2"/>
+    <w:rPr>
+      <w:color w:val="0000FF" w:themeColor="hyperlink"/>
+      <w:u w:val="single"/>
+    </w:rPr>
+  </w:style>
 </w:styles>
 </file>
 
@@ -2955,7 +3195,7 @@
 </file>
 
 <file path=customXml/itemProps1.xml><?xml version="1.0" encoding="utf-8"?>
-<ds:datastoreItem xmlns:ds="http://schemas.openxmlformats.org/officeDocument/2006/customXml" ds:itemID="{44B241BD-DE2E-43C2-B5EC-5D9047585278}">
+<ds:datastoreItem xmlns:ds="http://schemas.openxmlformats.org/officeDocument/2006/customXml" ds:itemID="{7CC0F1A5-BBCB-4B0F-86F6-B218DB049AC1}">
   <ds:schemaRefs>
     <ds:schemaRef ds:uri="http://schemas.openxmlformats.org/officeDocument/2006/bibliography"/>
   </ds:schemaRefs>

</xml_diff>